<commit_message>
Update Day 2 - Jenkins - Configuration.docx
</commit_message>
<xml_diff>
--- a/jenkins/Day 2 - Jenkins - Configuration.docx
+++ b/jenkins/Day 2 - Jenkins - Configuration.docx
@@ -32,7 +32,6 @@
           <w:shd w:val="clear" w:color="auto" w:fill="FFFFFF"/>
         </w:rPr>
       </w:pPr>
-      <w:proofErr w:type="gramStart"/>
       <w:r>
         <w:rPr>
           <w:rFonts w:ascii="DM Sans" w:hAnsi="DM Sans"/>
@@ -63,7 +62,6 @@
         </w:rPr>
         <w:t>:</w:t>
       </w:r>
-      <w:proofErr w:type="gramEnd"/>
       <w:r>
         <w:rPr>
           <w:rFonts w:ascii="DM Sans" w:hAnsi="DM Sans"/>
@@ -109,31 +107,22 @@
           <w:color w:val="000000" w:themeColor="text1"/>
           <w:shd w:val="clear" w:color="auto" w:fill="FFFFFF"/>
         </w:rPr>
-        <w:t xml:space="preserve">Create a simple project with Jenkins connected to your GitHub </w:t>
-      </w:r>
-      <w:proofErr w:type="gramStart"/>
-      <w:r>
-        <w:rPr>
-          <w:rFonts w:ascii="DM Sans" w:hAnsi="DM Sans"/>
-          <w:color w:val="000000" w:themeColor="text1"/>
-          <w:shd w:val="clear" w:color="auto" w:fill="FFFFFF"/>
-        </w:rPr>
-        <w:t>repository</w:t>
-      </w:r>
-      <w:proofErr w:type="gramEnd"/>
-    </w:p>
-    <w:p>
-      <w:pPr>
-        <w:rPr>
-          <w:rFonts w:ascii="DM Sans" w:hAnsi="DM Sans"/>
-          <w:sz w:val="28"/>
-          <w:szCs w:val="28"/>
-          <w:shd w:val="clear" w:color="auto" w:fill="FFFFFF"/>
-        </w:rPr>
-      </w:pPr>
-      <w:r>
-        <w:rPr>
-          <w:rFonts w:ascii="DM Sans" w:hAnsi="DM Sans"/>
+        <w:t>Create a simple project with Jenkins connected to your GitHub repository</w:t>
+      </w:r>
+    </w:p>
+    <w:p>
+      <w:pPr>
+        <w:rPr>
+          <w:rFonts w:ascii="DM Sans" w:hAnsi="DM Sans"/>
+          <w:sz w:val="28"/>
+          <w:szCs w:val="28"/>
+          <w:shd w:val="clear" w:color="auto" w:fill="FFFFFF"/>
+        </w:rPr>
+      </w:pPr>
+      <w:r>
+        <w:rPr>
+          <w:rFonts w:ascii="DM Sans" w:hAnsi="DM Sans"/>
+          <w:noProof/>
           <w:sz w:val="28"/>
           <w:szCs w:val="28"/>
           <w:shd w:val="clear" w:color="auto" w:fill="FFFFFF"/>
@@ -184,16 +173,6 @@
           <w:shd w:val="clear" w:color="auto" w:fill="FFFFFF"/>
         </w:rPr>
       </w:pPr>
-    </w:p>
-    <w:p>
-      <w:pPr>
-        <w:rPr>
-          <w:rFonts w:ascii="DM Sans" w:hAnsi="DM Sans"/>
-          <w:sz w:val="28"/>
-          <w:szCs w:val="28"/>
-          <w:shd w:val="clear" w:color="auto" w:fill="FFFFFF"/>
-        </w:rPr>
-      </w:pPr>
       <w:r>
         <w:rPr>
           <w:rFonts w:ascii="DM Sans" w:hAnsi="DM Sans"/>
@@ -202,10 +181,10 @@
           <w:shd w:val="clear" w:color="auto" w:fill="FFFFFF"/>
         </w:rPr>
         <w:drawing>
-          <wp:inline distT="0" distB="0" distL="0" distR="0" wp14:anchorId="7EA9DAFC" wp14:editId="358A78BB">
-            <wp:extent cx="5731510" cy="2039620"/>
+          <wp:inline distT="0" distB="0" distL="0" distR="0" wp14:anchorId="7A099608" wp14:editId="432E1EA7">
+            <wp:extent cx="5731510" cy="1889760"/>
             <wp:effectExtent l="0" t="0" r="2540" b="0"/>
-            <wp:docPr id="5" name="Picture 5"/>
+            <wp:docPr id="14" name="Picture 14"/>
             <wp:cNvGraphicFramePr>
               <a:graphicFrameLocks xmlns:a="http://schemas.openxmlformats.org/drawingml/2006/main" noChangeAspect="1"/>
             </wp:cNvGraphicFramePr>
@@ -225,7 +204,7 @@
                   <pic:spPr>
                     <a:xfrm>
                       <a:off x="0" y="0"/>
-                      <a:ext cx="5731510" cy="2039620"/>
+                      <a:ext cx="5731510" cy="1889760"/>
                     </a:xfrm>
                     <a:prstGeom prst="rect">
                       <a:avLst/>
@@ -264,11 +243,12 @@
           <w:szCs w:val="28"/>
           <w:shd w:val="clear" w:color="auto" w:fill="FFFFFF"/>
         </w:rPr>
+        <w:lastRenderedPageBreak/>
         <w:drawing>
-          <wp:inline distT="0" distB="0" distL="0" distR="0" wp14:anchorId="6E4D1E16" wp14:editId="3EEE4876">
-            <wp:extent cx="5731510" cy="626110"/>
-            <wp:effectExtent l="0" t="0" r="2540" b="2540"/>
-            <wp:docPr id="12" name="Picture 12"/>
+          <wp:inline distT="0" distB="0" distL="0" distR="0" wp14:anchorId="45C91183" wp14:editId="49197017">
+            <wp:extent cx="5731510" cy="2085975"/>
+            <wp:effectExtent l="0" t="0" r="2540" b="9525"/>
+            <wp:docPr id="2" name="Picture 2"/>
             <wp:cNvGraphicFramePr>
               <a:graphicFrameLocks xmlns:a="http://schemas.openxmlformats.org/drawingml/2006/main" noChangeAspect="1"/>
             </wp:cNvGraphicFramePr>
@@ -288,7 +268,7 @@
                   <pic:spPr>
                     <a:xfrm>
                       <a:off x="0" y="0"/>
-                      <a:ext cx="5731510" cy="626110"/>
+                      <a:ext cx="5731510" cy="2085975"/>
                     </a:xfrm>
                     <a:prstGeom prst="rect">
                       <a:avLst/>
@@ -323,126 +303,16 @@
       <w:r>
         <w:rPr>
           <w:rFonts w:ascii="DM Sans" w:hAnsi="DM Sans"/>
-          <w:sz w:val="28"/>
-          <w:szCs w:val="28"/>
-          <w:shd w:val="clear" w:color="auto" w:fill="FFFFFF"/>
-        </w:rPr>
-        <w:lastRenderedPageBreak/>
-        <w:t xml:space="preserve">With e-mail notification was only able to send email </w:t>
-      </w:r>
-      <w:r>
-        <w:rPr>
-          <w:rFonts w:ascii="DM Sans" w:hAnsi="DM Sans"/>
-          <w:sz w:val="28"/>
-          <w:szCs w:val="28"/>
-          <w:shd w:val="clear" w:color="auto" w:fill="FFFFFF"/>
-        </w:rPr>
-        <w:t>in case</w:t>
-      </w:r>
-      <w:r>
-        <w:rPr>
-          <w:rFonts w:ascii="DM Sans" w:hAnsi="DM Sans"/>
-          <w:sz w:val="28"/>
-          <w:szCs w:val="28"/>
-          <w:shd w:val="clear" w:color="auto" w:fill="FFFFFF"/>
-        </w:rPr>
-        <w:t xml:space="preserve"> of failure so I downloaded the plugin </w:t>
-      </w:r>
-      <w:r>
-        <w:rPr>
-          <w:rFonts w:ascii="DM Sans" w:hAnsi="DM Sans"/>
-          <w:sz w:val="28"/>
-          <w:szCs w:val="28"/>
-          <w:shd w:val="clear" w:color="auto" w:fill="FFFFFF"/>
-        </w:rPr>
-        <w:t>“</w:t>
-      </w:r>
-      <w:r>
-        <w:rPr>
-          <w:rFonts w:ascii="DM Sans" w:hAnsi="DM Sans"/>
-          <w:sz w:val="28"/>
-          <w:szCs w:val="28"/>
-          <w:shd w:val="clear" w:color="auto" w:fill="FFFFFF"/>
-        </w:rPr>
-        <w:t>extended email</w:t>
-      </w:r>
-      <w:r>
-        <w:rPr>
-          <w:rFonts w:ascii="DM Sans" w:hAnsi="DM Sans"/>
-          <w:sz w:val="28"/>
-          <w:szCs w:val="28"/>
-          <w:shd w:val="clear" w:color="auto" w:fill="FFFFFF"/>
-        </w:rPr>
-        <w:t>”</w:t>
-      </w:r>
-      <w:r>
-        <w:rPr>
-          <w:rFonts w:ascii="DM Sans" w:hAnsi="DM Sans"/>
-          <w:sz w:val="28"/>
-          <w:szCs w:val="28"/>
-          <w:shd w:val="clear" w:color="auto" w:fill="FFFFFF"/>
-        </w:rPr>
-        <w:t xml:space="preserve"> </w:t>
-      </w:r>
-      <w:r>
-        <w:rPr>
-          <w:rFonts w:ascii="DM Sans" w:hAnsi="DM Sans"/>
-          <w:sz w:val="28"/>
-          <w:szCs w:val="28"/>
-          <w:shd w:val="clear" w:color="auto" w:fill="FFFFFF"/>
-        </w:rPr>
-        <w:t>to send email when success also</w:t>
-      </w:r>
-    </w:p>
-    <w:p>
-      <w:pPr>
-        <w:rPr>
-          <w:rFonts w:ascii="DM Sans" w:hAnsi="DM Sans"/>
-          <w:sz w:val="28"/>
-          <w:szCs w:val="28"/>
-          <w:shd w:val="clear" w:color="auto" w:fill="FFFFFF"/>
-        </w:rPr>
-      </w:pPr>
-      <w:r>
-        <w:rPr>
-          <w:rFonts w:ascii="DM Sans" w:hAnsi="DM Sans"/>
-          <w:sz w:val="28"/>
-          <w:szCs w:val="28"/>
-          <w:shd w:val="clear" w:color="auto" w:fill="FFFFFF"/>
-        </w:rPr>
-        <w:t xml:space="preserve">Email configuration </w:t>
-      </w:r>
-      <w:r>
-        <w:rPr>
-          <w:rFonts w:ascii="DM Sans" w:hAnsi="DM Sans"/>
-          <w:sz w:val="28"/>
-          <w:szCs w:val="28"/>
-          <w:shd w:val="clear" w:color="auto" w:fill="FFFFFF"/>
-        </w:rPr>
-        <w:t>from project</w:t>
-      </w:r>
-    </w:p>
-    <w:p>
-      <w:pPr>
-        <w:rPr>
-          <w:rFonts w:ascii="DM Sans" w:hAnsi="DM Sans"/>
-          <w:sz w:val="28"/>
-          <w:szCs w:val="28"/>
-          <w:shd w:val="clear" w:color="auto" w:fill="FFFFFF"/>
-        </w:rPr>
-      </w:pPr>
-      <w:r>
-        <w:rPr>
-          <w:rFonts w:ascii="DM Sans" w:hAnsi="DM Sans"/>
+          <w:noProof/>
           <w:sz w:val="28"/>
           <w:szCs w:val="28"/>
           <w:shd w:val="clear" w:color="auto" w:fill="FFFFFF"/>
         </w:rPr>
         <w:drawing>
-          <wp:inline distT="0" distB="0" distL="0" distR="0" wp14:anchorId="3E18790E" wp14:editId="22F8548F">
-            <wp:extent cx="5731510" cy="2907030"/>
-            <wp:effectExtent l="0" t="0" r="2540" b="7620"/>
-            <wp:docPr id="20" name="Picture 20"/>
+          <wp:inline distT="0" distB="0" distL="0" distR="0" wp14:anchorId="68B9F4D9" wp14:editId="1775159C">
+            <wp:extent cx="5731510" cy="191135"/>
+            <wp:effectExtent l="0" t="0" r="2540" b="0"/>
+            <wp:docPr id="3" name="Picture 3"/>
             <wp:cNvGraphicFramePr>
               <a:graphicFrameLocks xmlns:a="http://schemas.openxmlformats.org/drawingml/2006/main" noChangeAspect="1"/>
             </wp:cNvGraphicFramePr>
@@ -462,7 +332,7 @@
                   <pic:spPr>
                     <a:xfrm>
                       <a:off x="0" y="0"/>
-                      <a:ext cx="5731510" cy="2907030"/>
+                      <a:ext cx="5731510" cy="191135"/>
                     </a:xfrm>
                     <a:prstGeom prst="rect">
                       <a:avLst/>
@@ -501,19 +371,53 @@
           <w:szCs w:val="28"/>
           <w:shd w:val="clear" w:color="auto" w:fill="FFFFFF"/>
         </w:rPr>
-        <w:t xml:space="preserve">Email configuration from manage </w:t>
-      </w:r>
-      <w:proofErr w:type="gramStart"/>
-      <w:r>
-        <w:rPr>
-          <w:rFonts w:ascii="DM Sans" w:hAnsi="DM Sans"/>
-          <w:sz w:val="28"/>
-          <w:szCs w:val="28"/>
-          <w:shd w:val="clear" w:color="auto" w:fill="FFFFFF"/>
-        </w:rPr>
-        <w:t>Jenkins</w:t>
-      </w:r>
-      <w:proofErr w:type="gramEnd"/>
+        <w:t xml:space="preserve">With e-mail notification was only able to send email </w:t>
+      </w:r>
+      <w:r>
+        <w:rPr>
+          <w:rFonts w:ascii="DM Sans" w:hAnsi="DM Sans"/>
+          <w:sz w:val="28"/>
+          <w:szCs w:val="28"/>
+          <w:shd w:val="clear" w:color="auto" w:fill="FFFFFF"/>
+        </w:rPr>
+        <w:t>in case</w:t>
+      </w:r>
+      <w:r>
+        <w:rPr>
+          <w:rFonts w:ascii="DM Sans" w:hAnsi="DM Sans"/>
+          <w:sz w:val="28"/>
+          <w:szCs w:val="28"/>
+          <w:shd w:val="clear" w:color="auto" w:fill="FFFFFF"/>
+        </w:rPr>
+        <w:t xml:space="preserve"> of failure so I downloaded the plugin </w:t>
+      </w:r>
+      <w:r>
+        <w:rPr>
+          <w:rFonts w:ascii="DM Sans" w:hAnsi="DM Sans"/>
+          <w:sz w:val="28"/>
+          <w:szCs w:val="28"/>
+          <w:shd w:val="clear" w:color="auto" w:fill="FFFFFF"/>
+        </w:rPr>
+        <w:t>“</w:t>
+      </w:r>
+      <w:r>
+        <w:rPr>
+          <w:rFonts w:ascii="DM Sans" w:hAnsi="DM Sans"/>
+          <w:sz w:val="28"/>
+          <w:szCs w:val="28"/>
+          <w:shd w:val="clear" w:color="auto" w:fill="FFFFFF"/>
+        </w:rPr>
+        <w:t>extended email</w:t>
+      </w:r>
+      <w:r>
+        <w:rPr>
+          <w:rFonts w:ascii="DM Sans" w:hAnsi="DM Sans"/>
+          <w:sz w:val="28"/>
+          <w:szCs w:val="28"/>
+          <w:shd w:val="clear" w:color="auto" w:fill="FFFFFF"/>
+        </w:rPr>
+        <w:t>”</w:t>
+      </w:r>
       <w:r>
         <w:rPr>
           <w:rFonts w:ascii="DM Sans" w:hAnsi="DM Sans"/>
@@ -523,28 +427,66 @@
         </w:rPr>
         <w:t xml:space="preserve"> </w:t>
       </w:r>
-    </w:p>
-    <w:p>
-      <w:pPr>
-        <w:rPr>
-          <w:rFonts w:ascii="DM Sans" w:hAnsi="DM Sans"/>
-          <w:sz w:val="28"/>
-          <w:szCs w:val="28"/>
-          <w:shd w:val="clear" w:color="auto" w:fill="FFFFFF"/>
-        </w:rPr>
-      </w:pPr>
-      <w:r>
-        <w:rPr>
-          <w:rFonts w:ascii="DM Sans" w:hAnsi="DM Sans"/>
+      <w:r>
+        <w:rPr>
+          <w:rFonts w:ascii="DM Sans" w:hAnsi="DM Sans"/>
+          <w:sz w:val="28"/>
+          <w:szCs w:val="28"/>
+          <w:shd w:val="clear" w:color="auto" w:fill="FFFFFF"/>
+        </w:rPr>
+        <w:t>to send email when success also</w:t>
+      </w:r>
+    </w:p>
+    <w:p>
+      <w:pPr>
+        <w:rPr>
+          <w:rFonts w:ascii="DM Sans" w:hAnsi="DM Sans"/>
+          <w:sz w:val="28"/>
+          <w:szCs w:val="28"/>
+          <w:shd w:val="clear" w:color="auto" w:fill="FFFFFF"/>
+        </w:rPr>
+      </w:pPr>
+      <w:r>
+        <w:rPr>
+          <w:rFonts w:ascii="DM Sans" w:hAnsi="DM Sans"/>
+          <w:sz w:val="28"/>
+          <w:szCs w:val="28"/>
+          <w:shd w:val="clear" w:color="auto" w:fill="FFFFFF"/>
+        </w:rPr>
+        <w:t xml:space="preserve">Email configuration </w:t>
+      </w:r>
+      <w:r>
+        <w:rPr>
+          <w:rFonts w:ascii="DM Sans" w:hAnsi="DM Sans"/>
+          <w:sz w:val="28"/>
+          <w:szCs w:val="28"/>
+          <w:shd w:val="clear" w:color="auto" w:fill="FFFFFF"/>
+        </w:rPr>
+        <w:t>from project</w:t>
+      </w:r>
+    </w:p>
+    <w:p>
+      <w:pPr>
+        <w:rPr>
+          <w:rFonts w:ascii="DM Sans" w:hAnsi="DM Sans"/>
+          <w:sz w:val="28"/>
+          <w:szCs w:val="28"/>
+          <w:shd w:val="clear" w:color="auto" w:fill="FFFFFF"/>
+        </w:rPr>
+      </w:pPr>
+      <w:r>
+        <w:rPr>
+          <w:rFonts w:ascii="DM Sans" w:hAnsi="DM Sans"/>
+          <w:noProof/>
           <w:sz w:val="28"/>
           <w:szCs w:val="28"/>
           <w:shd w:val="clear" w:color="auto" w:fill="FFFFFF"/>
         </w:rPr>
         <w:drawing>
-          <wp:inline distT="0" distB="0" distL="0" distR="0" wp14:anchorId="622683B8" wp14:editId="01C8E9F7">
-            <wp:extent cx="5731510" cy="2298065"/>
-            <wp:effectExtent l="0" t="0" r="2540" b="6985"/>
-            <wp:docPr id="21" name="Picture 21"/>
+          <wp:inline distT="0" distB="0" distL="0" distR="0" wp14:anchorId="3E18790E" wp14:editId="22F8548F">
+            <wp:extent cx="5731510" cy="2907030"/>
+            <wp:effectExtent l="0" t="0" r="2540" b="7620"/>
+            <wp:docPr id="20" name="Picture 20"/>
             <wp:cNvGraphicFramePr>
               <a:graphicFrameLocks xmlns:a="http://schemas.openxmlformats.org/drawingml/2006/main" noChangeAspect="1"/>
             </wp:cNvGraphicFramePr>
@@ -564,7 +506,7 @@
                   <pic:spPr>
                     <a:xfrm>
                       <a:off x="0" y="0"/>
-                      <a:ext cx="5731510" cy="2298065"/>
+                      <a:ext cx="5731510" cy="2907030"/>
                     </a:xfrm>
                     <a:prstGeom prst="rect">
                       <a:avLst/>
@@ -603,117 +545,32 @@
           <w:szCs w:val="28"/>
           <w:shd w:val="clear" w:color="auto" w:fill="FFFFFF"/>
         </w:rPr>
-        <w:t xml:space="preserve">For email credentials </w:t>
-      </w:r>
-      <w:r>
-        <w:rPr>
-          <w:rFonts w:ascii="DM Sans" w:hAnsi="DM Sans"/>
-          <w:sz w:val="28"/>
-          <w:szCs w:val="28"/>
-          <w:shd w:val="clear" w:color="auto" w:fill="FFFFFF"/>
-        </w:rPr>
-        <w:t xml:space="preserve">in my mail settings created </w:t>
-      </w:r>
-      <w:proofErr w:type="gramStart"/>
-      <w:r>
-        <w:rPr>
-          <w:rFonts w:ascii="DM Sans" w:hAnsi="DM Sans"/>
-          <w:sz w:val="28"/>
-          <w:szCs w:val="28"/>
-          <w:shd w:val="clear" w:color="auto" w:fill="FFFFFF"/>
-        </w:rPr>
-        <w:t>a</w:t>
-      </w:r>
-      <w:proofErr w:type="gramEnd"/>
-      <w:r>
-        <w:rPr>
-          <w:rFonts w:ascii="DM Sans" w:hAnsi="DM Sans"/>
-          <w:sz w:val="28"/>
-          <w:szCs w:val="28"/>
-          <w:shd w:val="clear" w:color="auto" w:fill="FFFFFF"/>
-        </w:rPr>
-        <w:t xml:space="preserve"> app password and store that in credentials in </w:t>
-      </w:r>
-      <w:r>
-        <w:rPr>
-          <w:rFonts w:ascii="DM Sans" w:hAnsi="DM Sans"/>
-          <w:sz w:val="28"/>
-          <w:szCs w:val="28"/>
-          <w:shd w:val="clear" w:color="auto" w:fill="FFFFFF"/>
-        </w:rPr>
-        <w:t>Jenkins</w:t>
-      </w:r>
-    </w:p>
-    <w:p>
-      <w:pPr>
-        <w:rPr>
-          <w:rFonts w:ascii="DM Sans" w:hAnsi="DM Sans"/>
-          <w:sz w:val="28"/>
-          <w:szCs w:val="28"/>
-          <w:shd w:val="clear" w:color="auto" w:fill="FFFFFF"/>
-        </w:rPr>
-      </w:pPr>
-      <w:r>
-        <w:rPr>
-          <w:rFonts w:ascii="DM Sans" w:hAnsi="DM Sans"/>
-          <w:sz w:val="28"/>
-          <w:szCs w:val="28"/>
-          <w:shd w:val="clear" w:color="auto" w:fill="FFFFFF"/>
-        </w:rPr>
-        <w:t xml:space="preserve">Before committing the code to Jenkins there are </w:t>
-      </w:r>
-      <w:r>
-        <w:rPr>
-          <w:rFonts w:ascii="DM Sans" w:hAnsi="DM Sans"/>
-          <w:sz w:val="28"/>
-          <w:szCs w:val="28"/>
-          <w:shd w:val="clear" w:color="auto" w:fill="FFFFFF"/>
-        </w:rPr>
-        <w:t>11</w:t>
-      </w:r>
-      <w:r>
-        <w:rPr>
-          <w:rFonts w:ascii="DM Sans" w:hAnsi="DM Sans"/>
-          <w:sz w:val="28"/>
-          <w:szCs w:val="28"/>
-          <w:shd w:val="clear" w:color="auto" w:fill="FFFFFF"/>
-        </w:rPr>
-        <w:t xml:space="preserve"> </w:t>
-      </w:r>
-      <w:proofErr w:type="gramStart"/>
-      <w:r>
-        <w:rPr>
-          <w:rFonts w:ascii="DM Sans" w:hAnsi="DM Sans"/>
-          <w:sz w:val="28"/>
-          <w:szCs w:val="28"/>
-          <w:shd w:val="clear" w:color="auto" w:fill="FFFFFF"/>
-        </w:rPr>
-        <w:t>build</w:t>
-      </w:r>
-      <w:proofErr w:type="gramEnd"/>
-    </w:p>
-    <w:p>
-      <w:pPr>
-        <w:rPr>
-          <w:rFonts w:ascii="DM Sans" w:hAnsi="DM Sans"/>
-          <w:sz w:val="28"/>
-          <w:szCs w:val="28"/>
-          <w:shd w:val="clear" w:color="auto" w:fill="FFFFFF"/>
-        </w:rPr>
-      </w:pPr>
-      <w:r>
-        <w:rPr>
-          <w:rFonts w:ascii="DM Sans" w:hAnsi="DM Sans"/>
+        <w:t xml:space="preserve">Email configuration from manage Jenkins </w:t>
+      </w:r>
+    </w:p>
+    <w:p>
+      <w:pPr>
+        <w:rPr>
+          <w:rFonts w:ascii="DM Sans" w:hAnsi="DM Sans"/>
+          <w:sz w:val="28"/>
+          <w:szCs w:val="28"/>
+          <w:shd w:val="clear" w:color="auto" w:fill="FFFFFF"/>
+        </w:rPr>
+      </w:pPr>
+      <w:r>
+        <w:rPr>
+          <w:rFonts w:ascii="DM Sans" w:hAnsi="DM Sans"/>
+          <w:noProof/>
           <w:sz w:val="28"/>
           <w:szCs w:val="28"/>
           <w:shd w:val="clear" w:color="auto" w:fill="FFFFFF"/>
         </w:rPr>
         <w:lastRenderedPageBreak/>
         <w:drawing>
-          <wp:inline distT="0" distB="0" distL="0" distR="0" wp14:anchorId="4AABB47E" wp14:editId="38381A12">
-            <wp:extent cx="4553585" cy="5382376"/>
-            <wp:effectExtent l="0" t="0" r="0" b="8890"/>
-            <wp:docPr id="28" name="Picture 28"/>
+          <wp:inline distT="0" distB="0" distL="0" distR="0" wp14:anchorId="622683B8" wp14:editId="01C8E9F7">
+            <wp:extent cx="5731510" cy="2298065"/>
+            <wp:effectExtent l="0" t="0" r="2540" b="6985"/>
+            <wp:docPr id="21" name="Picture 21"/>
             <wp:cNvGraphicFramePr>
               <a:graphicFrameLocks xmlns:a="http://schemas.openxmlformats.org/drawingml/2006/main" noChangeAspect="1"/>
             </wp:cNvGraphicFramePr>
@@ -733,7 +590,7 @@
                   <pic:spPr>
                     <a:xfrm>
                       <a:off x="0" y="0"/>
-                      <a:ext cx="4553585" cy="5382376"/>
+                      <a:ext cx="5731510" cy="2298065"/>
                     </a:xfrm>
                     <a:prstGeom prst="rect">
                       <a:avLst/>
@@ -765,79 +622,92 @@
           <w:shd w:val="clear" w:color="auto" w:fill="FFFFFF"/>
         </w:rPr>
       </w:pPr>
-    </w:p>
-    <w:p>
-      <w:pPr>
-        <w:rPr>
-          <w:rFonts w:ascii="DM Sans" w:hAnsi="DM Sans"/>
-          <w:sz w:val="28"/>
-          <w:szCs w:val="28"/>
-          <w:shd w:val="clear" w:color="auto" w:fill="FFFFFF"/>
-        </w:rPr>
-      </w:pPr>
-      <w:r>
-        <w:rPr>
-          <w:rFonts w:ascii="DM Sans" w:hAnsi="DM Sans"/>
-          <w:sz w:val="28"/>
-          <w:szCs w:val="28"/>
-          <w:shd w:val="clear" w:color="auto" w:fill="FFFFFF"/>
-        </w:rPr>
-        <w:t xml:space="preserve">Creating a new file in </w:t>
-      </w:r>
-      <w:proofErr w:type="spellStart"/>
-      <w:r>
-        <w:rPr>
-          <w:rFonts w:ascii="DM Sans" w:hAnsi="DM Sans"/>
-          <w:sz w:val="28"/>
-          <w:szCs w:val="28"/>
-          <w:shd w:val="clear" w:color="auto" w:fill="FFFFFF"/>
-        </w:rPr>
-        <w:t>github</w:t>
-      </w:r>
-      <w:proofErr w:type="spellEnd"/>
-    </w:p>
-    <w:p>
-      <w:pPr>
-        <w:rPr>
-          <w:rFonts w:ascii="DM Sans" w:hAnsi="DM Sans"/>
-          <w:sz w:val="28"/>
-          <w:szCs w:val="28"/>
-          <w:shd w:val="clear" w:color="auto" w:fill="FFFFFF"/>
-        </w:rPr>
-      </w:pPr>
-    </w:p>
-    <w:p>
-      <w:pPr>
-        <w:rPr>
-          <w:rFonts w:ascii="DM Sans" w:hAnsi="DM Sans"/>
-          <w:sz w:val="28"/>
-          <w:szCs w:val="28"/>
-          <w:shd w:val="clear" w:color="auto" w:fill="FFFFFF"/>
-        </w:rPr>
-      </w:pPr>
-    </w:p>
-    <w:p>
-      <w:pPr>
-        <w:rPr>
-          <w:rFonts w:ascii="DM Sans" w:hAnsi="DM Sans"/>
-          <w:sz w:val="28"/>
-          <w:szCs w:val="28"/>
-          <w:shd w:val="clear" w:color="auto" w:fill="FFFFFF"/>
-        </w:rPr>
-      </w:pPr>
-      <w:r>
-        <w:rPr>
-          <w:rFonts w:ascii="DM Sans" w:hAnsi="DM Sans"/>
-          <w:sz w:val="28"/>
-          <w:szCs w:val="28"/>
-          <w:shd w:val="clear" w:color="auto" w:fill="FFFFFF"/>
-        </w:rPr>
-        <w:lastRenderedPageBreak/>
+      <w:r>
+        <w:rPr>
+          <w:rFonts w:ascii="DM Sans" w:hAnsi="DM Sans"/>
+          <w:sz w:val="28"/>
+          <w:szCs w:val="28"/>
+          <w:shd w:val="clear" w:color="auto" w:fill="FFFFFF"/>
+        </w:rPr>
+        <w:t xml:space="preserve">For email credentials </w:t>
+      </w:r>
+      <w:r>
+        <w:rPr>
+          <w:rFonts w:ascii="DM Sans" w:hAnsi="DM Sans"/>
+          <w:sz w:val="28"/>
+          <w:szCs w:val="28"/>
+          <w:shd w:val="clear" w:color="auto" w:fill="FFFFFF"/>
+        </w:rPr>
+        <w:t xml:space="preserve">in my mail settings created a app password and store that in credentials in </w:t>
+      </w:r>
+      <w:r>
+        <w:rPr>
+          <w:rFonts w:ascii="DM Sans" w:hAnsi="DM Sans"/>
+          <w:sz w:val="28"/>
+          <w:szCs w:val="28"/>
+          <w:shd w:val="clear" w:color="auto" w:fill="FFFFFF"/>
+        </w:rPr>
+        <w:t>Jenkins</w:t>
+      </w:r>
+    </w:p>
+    <w:p>
+      <w:pPr>
+        <w:rPr>
+          <w:rFonts w:ascii="DM Sans" w:hAnsi="DM Sans"/>
+          <w:sz w:val="28"/>
+          <w:szCs w:val="28"/>
+          <w:shd w:val="clear" w:color="auto" w:fill="FFFFFF"/>
+        </w:rPr>
+      </w:pPr>
+      <w:r>
+        <w:rPr>
+          <w:rFonts w:ascii="DM Sans" w:hAnsi="DM Sans"/>
+          <w:sz w:val="28"/>
+          <w:szCs w:val="28"/>
+          <w:shd w:val="clear" w:color="auto" w:fill="FFFFFF"/>
+        </w:rPr>
+        <w:t xml:space="preserve">Before committing the code to Jenkins there are </w:t>
+      </w:r>
+      <w:r>
+        <w:rPr>
+          <w:rFonts w:ascii="DM Sans" w:hAnsi="DM Sans"/>
+          <w:sz w:val="28"/>
+          <w:szCs w:val="28"/>
+          <w:shd w:val="clear" w:color="auto" w:fill="FFFFFF"/>
+        </w:rPr>
+        <w:t>4</w:t>
+      </w:r>
+      <w:r>
+        <w:rPr>
+          <w:rFonts w:ascii="DM Sans" w:hAnsi="DM Sans"/>
+          <w:sz w:val="28"/>
+          <w:szCs w:val="28"/>
+          <w:shd w:val="clear" w:color="auto" w:fill="FFFFFF"/>
+        </w:rPr>
+        <w:t xml:space="preserve"> build</w:t>
+      </w:r>
+    </w:p>
+    <w:p>
+      <w:pPr>
+        <w:rPr>
+          <w:rFonts w:ascii="DM Sans" w:hAnsi="DM Sans"/>
+          <w:sz w:val="28"/>
+          <w:szCs w:val="28"/>
+          <w:shd w:val="clear" w:color="auto" w:fill="FFFFFF"/>
+        </w:rPr>
+      </w:pPr>
+      <w:r>
+        <w:rPr>
+          <w:rFonts w:ascii="DM Sans" w:hAnsi="DM Sans"/>
+          <w:sz w:val="28"/>
+          <w:szCs w:val="28"/>
+          <w:shd w:val="clear" w:color="auto" w:fill="FFFFFF"/>
+        </w:rPr>
         <w:drawing>
-          <wp:inline distT="0" distB="0" distL="0" distR="0" wp14:anchorId="5C8D6507" wp14:editId="63D253AB">
-            <wp:extent cx="5731510" cy="2694305"/>
-            <wp:effectExtent l="0" t="0" r="2540" b="0"/>
-            <wp:docPr id="23" name="Picture 23"/>
+          <wp:inline distT="0" distB="0" distL="0" distR="0" wp14:anchorId="7ADAE447" wp14:editId="3A746497">
+            <wp:extent cx="3667637" cy="3191320"/>
+            <wp:effectExtent l="0" t="0" r="9525" b="0"/>
+            <wp:docPr id="4" name="Picture 4"/>
             <wp:cNvGraphicFramePr>
               <a:graphicFrameLocks xmlns:a="http://schemas.openxmlformats.org/drawingml/2006/main" noChangeAspect="1"/>
             </wp:cNvGraphicFramePr>
@@ -857,7 +727,7 @@
                   <pic:spPr>
                     <a:xfrm>
                       <a:off x="0" y="0"/>
-                      <a:ext cx="5731510" cy="2694305"/>
+                      <a:ext cx="3667637" cy="3191320"/>
                     </a:xfrm>
                     <a:prstGeom prst="rect">
                       <a:avLst/>
@@ -879,18 +749,87 @@
           <w:shd w:val="clear" w:color="auto" w:fill="FFFFFF"/>
         </w:rPr>
       </w:pPr>
-      <w:r>
-        <w:rPr>
-          <w:rFonts w:ascii="DM Sans" w:hAnsi="DM Sans"/>
-          <w:sz w:val="28"/>
-          <w:szCs w:val="28"/>
-          <w:shd w:val="clear" w:color="auto" w:fill="FFFFFF"/>
-        </w:rPr>
+    </w:p>
+    <w:p>
+      <w:pPr>
+        <w:rPr>
+          <w:rFonts w:ascii="DM Sans" w:hAnsi="DM Sans"/>
+          <w:sz w:val="28"/>
+          <w:szCs w:val="28"/>
+          <w:shd w:val="clear" w:color="auto" w:fill="FFFFFF"/>
+        </w:rPr>
+      </w:pPr>
+    </w:p>
+    <w:p>
+      <w:pPr>
+        <w:rPr>
+          <w:rFonts w:ascii="DM Sans" w:hAnsi="DM Sans"/>
+          <w:sz w:val="28"/>
+          <w:szCs w:val="28"/>
+          <w:shd w:val="clear" w:color="auto" w:fill="FFFFFF"/>
+        </w:rPr>
+      </w:pPr>
+      <w:r>
+        <w:rPr>
+          <w:rFonts w:ascii="DM Sans" w:hAnsi="DM Sans"/>
+          <w:sz w:val="28"/>
+          <w:szCs w:val="28"/>
+          <w:shd w:val="clear" w:color="auto" w:fill="FFFFFF"/>
+        </w:rPr>
+        <w:t>Updating the existing file</w:t>
+      </w:r>
+      <w:r>
+        <w:rPr>
+          <w:rFonts w:ascii="DM Sans" w:hAnsi="DM Sans"/>
+          <w:sz w:val="28"/>
+          <w:szCs w:val="28"/>
+          <w:shd w:val="clear" w:color="auto" w:fill="FFFFFF"/>
+        </w:rPr>
+        <w:t xml:space="preserve"> in github</w:t>
+      </w:r>
+    </w:p>
+    <w:p>
+      <w:pPr>
+        <w:rPr>
+          <w:rFonts w:ascii="DM Sans" w:hAnsi="DM Sans"/>
+          <w:sz w:val="28"/>
+          <w:szCs w:val="28"/>
+          <w:shd w:val="clear" w:color="auto" w:fill="FFFFFF"/>
+        </w:rPr>
+      </w:pPr>
+    </w:p>
+    <w:p>
+      <w:pPr>
+        <w:rPr>
+          <w:rFonts w:ascii="DM Sans" w:hAnsi="DM Sans"/>
+          <w:sz w:val="28"/>
+          <w:szCs w:val="28"/>
+          <w:shd w:val="clear" w:color="auto" w:fill="FFFFFF"/>
+        </w:rPr>
+      </w:pPr>
+    </w:p>
+    <w:p>
+      <w:pPr>
+        <w:rPr>
+          <w:rFonts w:ascii="DM Sans" w:hAnsi="DM Sans"/>
+          <w:sz w:val="28"/>
+          <w:szCs w:val="28"/>
+          <w:shd w:val="clear" w:color="auto" w:fill="FFFFFF"/>
+        </w:rPr>
+      </w:pPr>
+      <w:r>
+        <w:rPr>
+          <w:rFonts w:ascii="DM Sans" w:hAnsi="DM Sans"/>
+          <w:sz w:val="28"/>
+          <w:szCs w:val="28"/>
+          <w:shd w:val="clear" w:color="auto" w:fill="FFFFFF"/>
+        </w:rPr>
+        <w:lastRenderedPageBreak/>
         <w:drawing>
-          <wp:inline distT="0" distB="0" distL="0" distR="0" wp14:anchorId="3DDC77C8" wp14:editId="30621469">
-            <wp:extent cx="5731510" cy="5207000"/>
+          <wp:inline distT="0" distB="0" distL="0" distR="0" wp14:anchorId="7630FCA3" wp14:editId="41E1165C">
+            <wp:extent cx="5731510" cy="5814695"/>
             <wp:effectExtent l="0" t="0" r="2540" b="0"/>
-            <wp:docPr id="24" name="Picture 24"/>
+            <wp:docPr id="6" name="Picture 6"/>
             <wp:cNvGraphicFramePr>
               <a:graphicFrameLocks xmlns:a="http://schemas.openxmlformats.org/drawingml/2006/main" noChangeAspect="1"/>
             </wp:cNvGraphicFramePr>
@@ -910,7 +849,7 @@
                   <pic:spPr>
                     <a:xfrm>
                       <a:off x="0" y="0"/>
-                      <a:ext cx="5731510" cy="5207000"/>
+                      <a:ext cx="5731510" cy="5814695"/>
                     </a:xfrm>
                     <a:prstGeom prst="rect">
                       <a:avLst/>
@@ -942,6 +881,16 @@
           <w:shd w:val="clear" w:color="auto" w:fill="FFFFFF"/>
         </w:rPr>
       </w:pPr>
+    </w:p>
+    <w:p>
+      <w:pPr>
+        <w:rPr>
+          <w:rFonts w:ascii="DM Sans" w:hAnsi="DM Sans"/>
+          <w:sz w:val="28"/>
+          <w:szCs w:val="28"/>
+          <w:shd w:val="clear" w:color="auto" w:fill="FFFFFF"/>
+        </w:rPr>
+      </w:pPr>
       <w:r>
         <w:rPr>
           <w:rFonts w:ascii="DM Sans" w:hAnsi="DM Sans"/>
@@ -951,10 +900,10 @@
         </w:rPr>
         <w:lastRenderedPageBreak/>
         <w:drawing>
-          <wp:inline distT="0" distB="0" distL="0" distR="0" wp14:anchorId="263DC5D3" wp14:editId="75C64ACD">
-            <wp:extent cx="5731510" cy="2516505"/>
-            <wp:effectExtent l="0" t="0" r="2540" b="0"/>
-            <wp:docPr id="25" name="Picture 25"/>
+          <wp:inline distT="0" distB="0" distL="0" distR="0" wp14:anchorId="7C3A92F4" wp14:editId="023C7240">
+            <wp:extent cx="5731510" cy="2398395"/>
+            <wp:effectExtent l="0" t="0" r="2540" b="1905"/>
+            <wp:docPr id="7" name="Picture 7"/>
             <wp:cNvGraphicFramePr>
               <a:graphicFrameLocks xmlns:a="http://schemas.openxmlformats.org/drawingml/2006/main" noChangeAspect="1"/>
             </wp:cNvGraphicFramePr>
@@ -974,7 +923,7 @@
                   <pic:spPr>
                     <a:xfrm>
                       <a:off x="0" y="0"/>
-                      <a:ext cx="5731510" cy="2516505"/>
+                      <a:ext cx="5731510" cy="2398395"/>
                     </a:xfrm>
                     <a:prstGeom prst="rect">
                       <a:avLst/>
@@ -1013,11 +962,30 @@
           <w:szCs w:val="28"/>
           <w:shd w:val="clear" w:color="auto" w:fill="FFFFFF"/>
         </w:rPr>
+        <w:t xml:space="preserve">Commit : </w:t>
+      </w:r>
+    </w:p>
+    <w:p>
+      <w:pPr>
+        <w:rPr>
+          <w:rFonts w:ascii="DM Sans" w:hAnsi="DM Sans"/>
+          <w:sz w:val="28"/>
+          <w:szCs w:val="28"/>
+          <w:shd w:val="clear" w:color="auto" w:fill="FFFFFF"/>
+        </w:rPr>
+      </w:pPr>
+      <w:r>
+        <w:rPr>
+          <w:rFonts w:ascii="DM Sans" w:hAnsi="DM Sans"/>
+          <w:sz w:val="28"/>
+          <w:szCs w:val="28"/>
+          <w:shd w:val="clear" w:color="auto" w:fill="FFFFFF"/>
+        </w:rPr>
         <w:drawing>
-          <wp:inline distT="0" distB="0" distL="0" distR="0" wp14:anchorId="21F36780" wp14:editId="56809CBE">
-            <wp:extent cx="5731510" cy="1362075"/>
-            <wp:effectExtent l="0" t="0" r="2540" b="9525"/>
-            <wp:docPr id="26" name="Picture 26"/>
+          <wp:inline distT="0" distB="0" distL="0" distR="0" wp14:anchorId="1D66166F" wp14:editId="779EDE29">
+            <wp:extent cx="5731510" cy="354965"/>
+            <wp:effectExtent l="0" t="0" r="2540" b="6985"/>
+            <wp:docPr id="9" name="Picture 9"/>
             <wp:cNvGraphicFramePr>
               <a:graphicFrameLocks xmlns:a="http://schemas.openxmlformats.org/drawingml/2006/main" noChangeAspect="1"/>
             </wp:cNvGraphicFramePr>
@@ -1037,7 +1005,7 @@
                   <pic:spPr>
                     <a:xfrm>
                       <a:off x="0" y="0"/>
-                      <a:ext cx="5731510" cy="1362075"/>
+                      <a:ext cx="5731510" cy="354965"/>
                     </a:xfrm>
                     <a:prstGeom prst="rect">
                       <a:avLst/>
@@ -1069,16 +1037,6 @@
           <w:shd w:val="clear" w:color="auto" w:fill="FFFFFF"/>
         </w:rPr>
       </w:pPr>
-    </w:p>
-    <w:p>
-      <w:pPr>
-        <w:rPr>
-          <w:rFonts w:ascii="DM Sans" w:hAnsi="DM Sans"/>
-          <w:sz w:val="28"/>
-          <w:szCs w:val="28"/>
-          <w:shd w:val="clear" w:color="auto" w:fill="FFFFFF"/>
-        </w:rPr>
-      </w:pPr>
       <w:r>
         <w:rPr>
           <w:rFonts w:ascii="DM Sans" w:hAnsi="DM Sans"/>
@@ -1087,10 +1045,10 @@
           <w:shd w:val="clear" w:color="auto" w:fill="FFFFFF"/>
         </w:rPr>
         <w:drawing>
-          <wp:inline distT="0" distB="0" distL="0" distR="0" wp14:anchorId="542A51A8" wp14:editId="768B6C13">
-            <wp:extent cx="4220164" cy="3343742"/>
-            <wp:effectExtent l="0" t="0" r="9525" b="9525"/>
-            <wp:docPr id="29" name="Picture 29"/>
+          <wp:inline distT="0" distB="0" distL="0" distR="0" wp14:anchorId="4CAE2350" wp14:editId="348058AC">
+            <wp:extent cx="5731510" cy="2936875"/>
+            <wp:effectExtent l="0" t="0" r="2540" b="0"/>
+            <wp:docPr id="10" name="Picture 10"/>
             <wp:cNvGraphicFramePr>
               <a:graphicFrameLocks xmlns:a="http://schemas.openxmlformats.org/drawingml/2006/main" noChangeAspect="1"/>
             </wp:cNvGraphicFramePr>
@@ -1110,7 +1068,7 @@
                   <pic:spPr>
                     <a:xfrm>
                       <a:off x="0" y="0"/>
-                      <a:ext cx="4220164" cy="3343742"/>
+                      <a:ext cx="5731510" cy="2936875"/>
                     </a:xfrm>
                     <a:prstGeom prst="rect">
                       <a:avLst/>
@@ -1142,18 +1100,49 @@
           <w:shd w:val="clear" w:color="auto" w:fill="FFFFFF"/>
         </w:rPr>
       </w:pPr>
-      <w:r>
-        <w:rPr>
-          <w:rFonts w:ascii="DM Sans" w:hAnsi="DM Sans"/>
-          <w:sz w:val="28"/>
-          <w:szCs w:val="28"/>
-          <w:shd w:val="clear" w:color="auto" w:fill="FFFFFF"/>
-        </w:rPr>
+    </w:p>
+    <w:p>
+      <w:pPr>
+        <w:rPr>
+          <w:rFonts w:ascii="DM Sans" w:hAnsi="DM Sans"/>
+          <w:sz w:val="28"/>
+          <w:szCs w:val="28"/>
+          <w:shd w:val="clear" w:color="auto" w:fill="FFFFFF"/>
+        </w:rPr>
+      </w:pPr>
+    </w:p>
+    <w:p>
+      <w:pPr>
+        <w:rPr>
+          <w:rFonts w:ascii="DM Sans" w:hAnsi="DM Sans"/>
+          <w:sz w:val="28"/>
+          <w:szCs w:val="28"/>
+          <w:shd w:val="clear" w:color="auto" w:fill="FFFFFF"/>
+        </w:rPr>
+      </w:pPr>
+    </w:p>
+    <w:p>
+      <w:pPr>
+        <w:rPr>
+          <w:rFonts w:ascii="DM Sans" w:hAnsi="DM Sans"/>
+          <w:sz w:val="28"/>
+          <w:szCs w:val="28"/>
+          <w:shd w:val="clear" w:color="auto" w:fill="FFFFFF"/>
+        </w:rPr>
+      </w:pPr>
+      <w:r>
+        <w:rPr>
+          <w:rFonts w:ascii="DM Sans" w:hAnsi="DM Sans"/>
+          <w:sz w:val="28"/>
+          <w:szCs w:val="28"/>
+          <w:shd w:val="clear" w:color="auto" w:fill="FFFFFF"/>
+        </w:rPr>
+        <w:lastRenderedPageBreak/>
         <w:drawing>
-          <wp:inline distT="0" distB="0" distL="0" distR="0" wp14:anchorId="79733B72" wp14:editId="3256EDA8">
-            <wp:extent cx="5731510" cy="2293620"/>
-            <wp:effectExtent l="0" t="0" r="2540" b="0"/>
-            <wp:docPr id="31" name="Picture 31"/>
+          <wp:inline distT="0" distB="0" distL="0" distR="0" wp14:anchorId="7C041942" wp14:editId="4449FDE6">
+            <wp:extent cx="3248478" cy="2553056"/>
+            <wp:effectExtent l="0" t="0" r="9525" b="0"/>
+            <wp:docPr id="8" name="Picture 8"/>
             <wp:cNvGraphicFramePr>
               <a:graphicFrameLocks xmlns:a="http://schemas.openxmlformats.org/drawingml/2006/main" noChangeAspect="1"/>
             </wp:cNvGraphicFramePr>
@@ -1173,7 +1162,7 @@
                   <pic:spPr>
                     <a:xfrm>
                       <a:off x="0" y="0"/>
-                      <a:ext cx="5731510" cy="2293620"/>
+                      <a:ext cx="3248478" cy="2553056"/>
                     </a:xfrm>
                     <a:prstGeom prst="rect">
                       <a:avLst/>
@@ -1195,77 +1184,49 @@
           <w:shd w:val="clear" w:color="auto" w:fill="FFFFFF"/>
         </w:rPr>
       </w:pPr>
-      <w:r>
-        <w:rPr>
-          <w:rFonts w:ascii="DM Sans" w:hAnsi="DM Sans"/>
-          <w:sz w:val="28"/>
-          <w:szCs w:val="28"/>
-          <w:shd w:val="clear" w:color="auto" w:fill="FFFFFF"/>
-        </w:rPr>
-        <w:t xml:space="preserve">Attached build log to mail also printed </w:t>
-      </w:r>
-      <w:r>
-        <w:rPr>
-          <w:rFonts w:ascii="DM Sans" w:hAnsi="DM Sans"/>
-          <w:sz w:val="28"/>
-          <w:szCs w:val="28"/>
-          <w:shd w:val="clear" w:color="auto" w:fill="FFFFFF"/>
-        </w:rPr>
-        <w:t xml:space="preserve">status </w:t>
-      </w:r>
-      <w:proofErr w:type="spellStart"/>
-      <w:r>
-        <w:rPr>
-          <w:rFonts w:ascii="DM Sans" w:hAnsi="DM Sans"/>
-          <w:sz w:val="28"/>
-          <w:szCs w:val="28"/>
-          <w:shd w:val="clear" w:color="auto" w:fill="FFFFFF"/>
-        </w:rPr>
-        <w:t>projectname</w:t>
-      </w:r>
-      <w:proofErr w:type="spellEnd"/>
-      <w:r>
-        <w:rPr>
-          <w:rFonts w:ascii="DM Sans" w:hAnsi="DM Sans"/>
-          <w:sz w:val="28"/>
-          <w:szCs w:val="28"/>
-          <w:shd w:val="clear" w:color="auto" w:fill="FFFFFF"/>
-        </w:rPr>
-        <w:t xml:space="preserve"> and build number in </w:t>
-      </w:r>
-      <w:proofErr w:type="gramStart"/>
-      <w:r>
-        <w:rPr>
-          <w:rFonts w:ascii="DM Sans" w:hAnsi="DM Sans"/>
-          <w:sz w:val="28"/>
-          <w:szCs w:val="28"/>
-          <w:shd w:val="clear" w:color="auto" w:fill="FFFFFF"/>
-        </w:rPr>
-        <w:t>email</w:t>
-      </w:r>
-      <w:proofErr w:type="gramEnd"/>
-    </w:p>
-    <w:p>
-      <w:pPr>
-        <w:rPr>
-          <w:rFonts w:ascii="DM Sans" w:hAnsi="DM Sans"/>
-          <w:sz w:val="28"/>
-          <w:szCs w:val="28"/>
-          <w:shd w:val="clear" w:color="auto" w:fill="FFFFFF"/>
-        </w:rPr>
-      </w:pPr>
-      <w:r>
-        <w:rPr>
-          <w:rFonts w:ascii="DM Sans" w:hAnsi="DM Sans"/>
+    </w:p>
+    <w:p>
+      <w:pPr>
+        <w:rPr>
+          <w:rFonts w:ascii="DM Sans" w:hAnsi="DM Sans"/>
+          <w:sz w:val="28"/>
+          <w:szCs w:val="28"/>
+          <w:shd w:val="clear" w:color="auto" w:fill="FFFFFF"/>
+        </w:rPr>
+      </w:pPr>
+    </w:p>
+    <w:p>
+      <w:pPr>
+        <w:rPr>
+          <w:rFonts w:ascii="DM Sans" w:hAnsi="DM Sans"/>
+          <w:sz w:val="28"/>
+          <w:szCs w:val="28"/>
+          <w:shd w:val="clear" w:color="auto" w:fill="FFFFFF"/>
+        </w:rPr>
+      </w:pPr>
+    </w:p>
+    <w:p>
+      <w:pPr>
+        <w:rPr>
+          <w:rFonts w:ascii="DM Sans" w:hAnsi="DM Sans"/>
+          <w:sz w:val="28"/>
+          <w:szCs w:val="28"/>
+          <w:shd w:val="clear" w:color="auto" w:fill="FFFFFF"/>
+        </w:rPr>
+      </w:pPr>
+      <w:r>
+        <w:rPr>
+          <w:rFonts w:ascii="DM Sans" w:hAnsi="DM Sans"/>
+          <w:noProof/>
           <w:sz w:val="28"/>
           <w:szCs w:val="28"/>
           <w:shd w:val="clear" w:color="auto" w:fill="FFFFFF"/>
         </w:rPr>
         <w:drawing>
-          <wp:inline distT="0" distB="0" distL="0" distR="0" wp14:anchorId="00909CD2" wp14:editId="4F4AC723">
-            <wp:extent cx="5731510" cy="2628900"/>
+          <wp:inline distT="0" distB="0" distL="0" distR="0" wp14:anchorId="435BC80F" wp14:editId="7FA18B92">
+            <wp:extent cx="5731510" cy="2574925"/>
             <wp:effectExtent l="0" t="0" r="2540" b="0"/>
-            <wp:docPr id="30" name="Picture 30"/>
+            <wp:docPr id="11" name="Picture 11"/>
             <wp:cNvGraphicFramePr>
               <a:graphicFrameLocks xmlns:a="http://schemas.openxmlformats.org/drawingml/2006/main" noChangeAspect="1"/>
             </wp:cNvGraphicFramePr>
@@ -1285,7 +1246,89 @@
                   <pic:spPr>
                     <a:xfrm>
                       <a:off x="0" y="0"/>
-                      <a:ext cx="5731510" cy="2628900"/>
+                      <a:ext cx="5731510" cy="2574925"/>
+                    </a:xfrm>
+                    <a:prstGeom prst="rect">
+                      <a:avLst/>
+                    </a:prstGeom>
+                  </pic:spPr>
+                </pic:pic>
+              </a:graphicData>
+            </a:graphic>
+          </wp:inline>
+        </w:drawing>
+      </w:r>
+    </w:p>
+    <w:p>
+      <w:pPr>
+        <w:rPr>
+          <w:rFonts w:ascii="DM Sans" w:hAnsi="DM Sans"/>
+          <w:sz w:val="28"/>
+          <w:szCs w:val="28"/>
+          <w:shd w:val="clear" w:color="auto" w:fill="FFFFFF"/>
+        </w:rPr>
+      </w:pPr>
+      <w:r>
+        <w:rPr>
+          <w:rFonts w:ascii="DM Sans" w:hAnsi="DM Sans"/>
+          <w:sz w:val="28"/>
+          <w:szCs w:val="28"/>
+          <w:shd w:val="clear" w:color="auto" w:fill="FFFFFF"/>
+        </w:rPr>
+        <w:t xml:space="preserve">Attached build log to mail also printed </w:t>
+      </w:r>
+      <w:r>
+        <w:rPr>
+          <w:rFonts w:ascii="DM Sans" w:hAnsi="DM Sans"/>
+          <w:sz w:val="28"/>
+          <w:szCs w:val="28"/>
+          <w:shd w:val="clear" w:color="auto" w:fill="FFFFFF"/>
+        </w:rPr>
+        <w:t>status projectname and build number in email</w:t>
+      </w:r>
+    </w:p>
+    <w:p>
+      <w:pPr>
+        <w:rPr>
+          <w:rFonts w:ascii="DM Sans" w:hAnsi="DM Sans"/>
+          <w:sz w:val="28"/>
+          <w:szCs w:val="28"/>
+          <w:shd w:val="clear" w:color="auto" w:fill="FFFFFF"/>
+        </w:rPr>
+      </w:pPr>
+      <w:r>
+        <w:rPr>
+          <w:rFonts w:ascii="DM Sans" w:hAnsi="DM Sans"/>
+          <w:sz w:val="28"/>
+          <w:szCs w:val="28"/>
+          <w:shd w:val="clear" w:color="auto" w:fill="FFFFFF"/>
+        </w:rPr>
+        <w:lastRenderedPageBreak/>
+        <w:drawing>
+          <wp:inline distT="0" distB="0" distL="0" distR="0" wp14:anchorId="38A87E47" wp14:editId="21827E1E">
+            <wp:extent cx="5731510" cy="4839970"/>
+            <wp:effectExtent l="0" t="0" r="2540" b="0"/>
+            <wp:docPr id="13" name="Picture 13"/>
+            <wp:cNvGraphicFramePr>
+              <a:graphicFrameLocks xmlns:a="http://schemas.openxmlformats.org/drawingml/2006/main" noChangeAspect="1"/>
+            </wp:cNvGraphicFramePr>
+            <a:graphic xmlns:a="http://schemas.openxmlformats.org/drawingml/2006/main">
+              <a:graphicData uri="http://schemas.openxmlformats.org/drawingml/2006/picture">
+                <pic:pic xmlns:pic="http://schemas.openxmlformats.org/drawingml/2006/picture">
+                  <pic:nvPicPr>
+                    <pic:cNvPr id="1" name=""/>
+                    <pic:cNvPicPr/>
+                  </pic:nvPicPr>
+                  <pic:blipFill>
+                    <a:blip r:embed="rId17"/>
+                    <a:stretch>
+                      <a:fillRect/>
+                    </a:stretch>
+                  </pic:blipFill>
+                  <pic:spPr>
+                    <a:xfrm>
+                      <a:off x="0" y="0"/>
+                      <a:ext cx="5731510" cy="4839970"/>
                     </a:xfrm>
                     <a:prstGeom prst="rect">
                       <a:avLst/>

</xml_diff>